<commit_message>
fix pdf gen - 2025-06-14 19:02:26 GMT
</commit_message>
<xml_diff>
--- a/contracts/carter_Agreement.docx
+++ b/contracts/carter_Agreement.docx
@@ -3500,7 +3500,7 @@
           </w:tcPr>
           <w:p>
             <w:r>
-              <w:t>$200.00</w:t>
+              <w:t>$300.00</w:t>
             </w:r>
           </w:p>
         </w:tc>
@@ -3568,7 +3568,7 @@
           </w:tcPr>
           <w:p>
             <w:r>
-              <w:t>$1.00</w:t>
+              <w:t>$400.00</w:t>
             </w:r>
           </w:p>
         </w:tc>
@@ -3636,7 +3636,7 @@
           </w:tcPr>
           <w:p>
             <w:r>
-              <w:t>$2.00</w:t>
+              <w:t>$450.00</w:t>
             </w:r>
           </w:p>
         </w:tc>
@@ -3704,7 +3704,7 @@
           </w:tcPr>
           <w:p>
             <w:r>
-              <w:t>$2.00</w:t>
+              <w:t>$200.00</w:t>
             </w:r>
           </w:p>
         </w:tc>
@@ -3772,7 +3772,7 @@
           </w:tcPr>
           <w:p>
             <w:r>
-              <w:t>$2.00</w:t>
+              <w:t>$275.00</w:t>
             </w:r>
           </w:p>
         </w:tc>
@@ -3840,7 +3840,7 @@
           </w:tcPr>
           <w:p>
             <w:r>
-              <w:t>$2.00</w:t>
+              <w:t>$350.00</w:t>
             </w:r>
           </w:p>
         </w:tc>
@@ -3908,7 +3908,7 @@
           </w:tcPr>
           <w:p>
             <w:r>
-              <w:t>$2.00</w:t>
+              <w:t>$25.00</w:t>
             </w:r>
           </w:p>
         </w:tc>
@@ -3976,7 +3976,7 @@
           </w:tcPr>
           <w:p>
             <w:r>
-              <w:t>$2.00</w:t>
+              <w:t>$570.00</w:t>
             </w:r>
           </w:p>
         </w:tc>

</xml_diff>